<commit_message>
day 13 clean errors
</commit_message>
<xml_diff>
--- a/output.docx
+++ b/output.docx
@@ -102,7 +102,7 @@
           <w:u w:val="single"/>
           <w:lang w:val="en-US"/>
         </w:rPr>
-        <w:t>Семенов</w:t>
+        <w:t>dfghsdf</w:t>
       </w:r>
       <w:r>
         <w:rPr>
@@ -153,7 +153,7 @@
           <w:u w:val="single"/>
           <w:lang w:val="en-US"/>
         </w:rPr>
-        <w:t>Андрей</w:t>
+        <w:t/>
       </w:r>
       <w:r>
         <w:rPr>
@@ -205,7 +205,7 @@
           <w:u w:val="single"/>
           <w:lang w:val="en-US"/>
         </w:rPr>
-        <w:t>Игоревич</w:t>
+        <w:t/>
       </w:r>
       <w:proofErr w:type="spellEnd"/>
       <w:r>
@@ -308,7 +308,7 @@
           <w:u w:val="single"/>
           <w:lang w:val="en-US"/>
         </w:rPr>
-        <w:t>25 мая 1979</w:t>
+        <w:t>01 января 1970</w:t>
       </w:r>
       <w:proofErr w:type="spellEnd"/>
       <w:r>
@@ -361,7 +361,7 @@
           <w:u w:val="single"/>
           <w:lang w:val="en-US"/>
         </w:rPr>
-        <w:t xml:space="preserve">МО, Красногорск, Светлая, 11, </w:t>
+        <w:t/>
       </w:r>
       <w:proofErr w:type="spellEnd"/>
       <w:r>
@@ -413,7 +413,7 @@
           <w:u w:val="single"/>
           <w:lang w:val="en-US"/>
         </w:rPr>
-        <w:t>Филиал №1 ФГБУ "НМИЦ ВМТ им.А.А.Вишневского" МО РФ</w:t>
+        <w:t/>
       </w:r>
       <w:r>
         <w:rPr>
@@ -464,7 +464,7 @@
           <w:u w:val="single"/>
           <w:lang w:val="en-US"/>
         </w:rPr>
-        <w:t>Паспорт РФ: 1817 314592, выдан: отделом по вопросам миграции отдела полиции №1 УМВД России по г.Волгограду 2017-05-10</w:t>
+        <w:t/>
       </w:r>
       <w:r>
         <w:rPr>
@@ -515,7 +515,7 @@
           <w:u w:val="single"/>
           <w:lang w:val="en-US"/>
         </w:rPr>
-        <w:t>8-905-396-65-40</w:t>
+        <w:t/>
       </w:r>
       <w:r>
         <w:rPr>
@@ -1955,7 +1955,7 @@
           <w:u w:val="single"/>
           <w:lang w:val="en-US" w:eastAsia="ru-RU" w:bidi="ru-RU"/>
         </w:rPr>
-        <w:t>Семенов Андрей Игоревич</w:t>
+        <w:t xml:space="preserve">dfghsdf  </w:t>
       </w:r>
       <w:proofErr w:type="spellEnd"/>
       <w:r>
@@ -2185,7 +2185,7 @@
           <w:u w:val="single"/>
           <w:lang w:eastAsia="ru-RU" w:bidi="ru-RU"/>
         </w:rPr>
-        <w:t>Семенов Андрей Игоревич</w:t>
+        <w:t xml:space="preserve">dfghsdf  </w:t>
       </w:r>
       <w:proofErr w:type="spellEnd"/>
       <w:r>
@@ -2879,7 +2879,7 @@
                 <w:szCs w:val="24"/>
                 <w:lang w:val="en-US"/>
               </w:rPr>
-              <w:t>B(III)</w:t>
+              <w:t>0(I)</w:t>
             </w:r>
             <w:proofErr w:type="spellEnd"/>
           </w:p>
@@ -3006,7 +3006,7 @@
                 <w:szCs w:val="24"/>
                 <w:lang w:val="en-US"/>
               </w:rPr>
-              <w:t>Rh+</w:t>
+              <w:t>Rh-</w:t>
             </w:r>
           </w:p>
         </w:tc>
@@ -3155,7 +3155,7 @@
                 <w:szCs w:val="24"/>
                 <w:lang w:val="en-US"/>
               </w:rPr>
-              <w:t>D+C-E-c-e-K-</w:t>
+              <w:t>D-C-E-c-e-K-</w:t>
             </w:r>
             <w:proofErr w:type="spellEnd"/>
           </w:p>

</xml_diff>